<commit_message>
- Another update because i'm an idiot and included a typo in my work history for City Storage Systems.
[REDACTED]

*exhales*
Sometimes, you just need to write it out, delete it, and move forward.

PDF and W doc attached.
</commit_message>
<xml_diff>
--- a/DOCS/mslaterResume-W.docx
+++ b/DOCS/mslaterResume-W.docx
@@ -47,6 +47,7 @@
       <w:hyperlink r:id="rId2">
         <w:r>
           <w:rPr>
+            <w:rStyle w:val="Style9"/>
             <w:rFonts w:eastAsia="Calibri" w:cs="Calibri"/>
             <w:color w:val="000000"/>
             <w:sz w:val="20"/>
@@ -82,6 +83,7 @@
       <w:hyperlink r:id="rId3">
         <w:r>
           <w:rPr>
+            <w:rStyle w:val="Style9"/>
             <w:rFonts w:eastAsia="Calibri" w:cs="Calibri"/>
             <w:color w:val="0563C1"/>
             <w:sz w:val="20"/>
@@ -393,7 +395,7 @@
           <w:color w:val="000000"/>
           <w:sz w:val="20"/>
         </w:rPr>
-        <w:t xml:space="preserve">Developed KB article content for the for the Otter and CloudKitchens brands. </w:t>
+        <w:t xml:space="preserve">Developed KB article content for the Otter and CloudKitchens brands. </w:t>
       </w:r>
     </w:p>
     <w:p>
@@ -1834,7 +1836,7 @@
           <w:color w:val="000000"/>
           <w:sz w:val="20"/>
         </w:rPr>
-        <w:t>email newsletter marketing. Wrote subject lines, selected content, scheduled newsletters, ran A/B tests, troubleshot bounce issues with ExactTarget, incorporated open rate and CTR data into content strategy, and trained email marketing coordinators.</w:t>
+        <w:t>email newsletter marketing. Wrote subject lines, selected content, scheduled newsletters, ran A/B tests, troubleshot bounce issues with Exact Target, incorporated open rate and CTR data into content strategy, and trained email marketing coordinators.</w:t>
       </w:r>
     </w:p>
     <w:p>
@@ -1881,7 +1883,23 @@
           <w:color w:val="000000"/>
           <w:sz w:val="20"/>
         </w:rPr>
-        <w:t>Provided support for Photoshop, Wordpress, HTML, CSS, Facebook, Instagram and other technologies to team members and freelancers.</w:t>
+        <w:t>Provided support for Photoshop, Word</w:t>
+      </w:r>
+      <w:r>
+        <w:rPr>
+          <w:rFonts w:eastAsia="Calibri" w:cs="Calibri"/>
+          <w:color w:val="000000"/>
+          <w:sz w:val="20"/>
+        </w:rPr>
+        <w:t>P</w:t>
+      </w:r>
+      <w:r>
+        <w:rPr>
+          <w:rFonts w:eastAsia="Calibri" w:cs="Calibri"/>
+          <w:color w:val="000000"/>
+          <w:sz w:val="20"/>
+        </w:rPr>
+        <w:t>ress, HTML, CSS, Facebook, Instagram and other technologies to team members and freelancers.</w:t>
       </w:r>
     </w:p>
     <w:p>
@@ -3485,7 +3503,7 @@
     </w:rPr>
   </w:style>
   <w:style w:type="paragraph" w:styleId="Caption">
-    <w:name w:val="Caption"/>
+    <w:name w:val="caption"/>
     <w:basedOn w:val="Normal"/>
     <w:qFormat/>
     <w:pPr>

</xml_diff>